<commit_message>
Tive de fazer algumas consultas envolvendo semântica e algumas necessárias para as concultas.
</commit_message>
<xml_diff>
--- a/1ª Etapa do Projeto/Documentação/Consultas.docx
+++ b/1ª Etapa do Projeto/Documentação/Consultas.docx
@@ -1,6 +1,6 @@
 
 <file path=word/document.xml><?xml version="1.0" encoding="utf-8"?>
-<w:document xmlns:wpc="http://schemas.microsoft.com/office/word/2010/wordprocessingCanvas" xmlns:cx="http://schemas.microsoft.com/office/drawing/2014/chartex" xmlns:cx1="http://schemas.microsoft.com/office/drawing/2015/9/8/chartex" xmlns:cx2="http://schemas.microsoft.com/office/drawing/2015/10/21/chartex" xmlns:cx3="http://schemas.microsoft.com/office/drawing/2016/5/9/chartex" xmlns:cx4="http://schemas.microsoft.com/office/drawing/2016/5/10/chartex" xmlns:cx5="http://schemas.microsoft.com/office/drawing/2016/5/11/chartex" xmlns:mc="http://schemas.openxmlformats.org/markup-compatibility/2006" xmlns:o="urn:schemas-microsoft-com:office:office" xmlns:r="http://schemas.openxmlformats.org/officeDocument/2006/relationships" xmlns:m="http://schemas.openxmlformats.org/officeDocument/2006/math" xmlns:v="urn:schemas-microsoft-com:vml" xmlns:wp14="http://schemas.microsoft.com/office/word/2010/wordprocessingDrawing" xmlns:wp="http://schemas.openxmlformats.org/drawingml/2006/wordprocessingDrawing" xmlns:w10="urn:schemas-microsoft-com:office:word" xmlns:w="http://schemas.openxmlformats.org/wordprocessingml/2006/main" xmlns:w14="http://schemas.microsoft.com/office/word/2010/wordml" xmlns:w15="http://schemas.microsoft.com/office/word/2012/wordml" xmlns:w16se="http://schemas.microsoft.com/office/word/2015/wordml/symex" xmlns:wpg="http://schemas.microsoft.com/office/word/2010/wordprocessingGroup" xmlns:wpi="http://schemas.microsoft.com/office/word/2010/wordprocessingInk" xmlns:wne="http://schemas.microsoft.com/office/word/2006/wordml" xmlns:wps="http://schemas.microsoft.com/office/word/2010/wordprocessingShape" mc:Ignorable="w14 w15 w16se wp14">
+<w:document xmlns:wpc="http://schemas.microsoft.com/office/word/2010/wordprocessingCanvas" xmlns:cx="http://schemas.microsoft.com/office/drawing/2014/chartex" xmlns:mc="http://schemas.openxmlformats.org/markup-compatibility/2006" xmlns:o="urn:schemas-microsoft-com:office:office" xmlns:r="http://schemas.openxmlformats.org/officeDocument/2006/relationships" xmlns:m="http://schemas.openxmlformats.org/officeDocument/2006/math" xmlns:v="urn:schemas-microsoft-com:vml" xmlns:wp14="http://schemas.microsoft.com/office/word/2010/wordprocessingDrawing" xmlns:wp="http://schemas.openxmlformats.org/drawingml/2006/wordprocessingDrawing" xmlns:w10="urn:schemas-microsoft-com:office:word" xmlns:w="http://schemas.openxmlformats.org/wordprocessingml/2006/main" xmlns:w14="http://schemas.microsoft.com/office/word/2010/wordml" xmlns:w15="http://schemas.microsoft.com/office/word/2012/wordml" xmlns:w16se="http://schemas.microsoft.com/office/word/2015/wordml/symex" xmlns:wpg="http://schemas.microsoft.com/office/word/2010/wordprocessingGroup" xmlns:wpi="http://schemas.microsoft.com/office/word/2010/wordprocessingInk" xmlns:wne="http://schemas.microsoft.com/office/word/2006/wordml" xmlns:wps="http://schemas.microsoft.com/office/word/2010/wordprocessingShape" mc:Ignorable="w14 w15 w16se wp14">
   <w:body>
     <w:p>
       <w:pPr>
@@ -44,434 +44,529 @@
       <w:pPr>
         <w:rPr>
           <w:rFonts w:ascii="Times New Roman" w:hAnsi="Times New Roman" w:cs="Times New Roman"/>
-          <w:sz w:val="24"/>
-          <w:szCs w:val="24"/>
-        </w:rPr>
-      </w:pPr>
-      <w:r>
-        <w:rPr>
-          <w:rFonts w:ascii="Times New Roman" w:hAnsi="Times New Roman" w:cs="Times New Roman"/>
-          <w:sz w:val="24"/>
-          <w:szCs w:val="24"/>
-        </w:rPr>
-        <w:t>1-  Dados do aluno cadastrado</w:t>
-      </w:r>
-      <w:r>
-        <w:rPr>
-          <w:rFonts w:ascii="Times New Roman" w:hAnsi="Times New Roman" w:cs="Times New Roman"/>
-          <w:sz w:val="24"/>
-          <w:szCs w:val="24"/>
-        </w:rPr>
-        <w:t>;</w:t>
-      </w:r>
-    </w:p>
-    <w:p>
-      <w:pPr>
-        <w:rPr>
-          <w:rFonts w:ascii="Times New Roman" w:hAnsi="Times New Roman" w:cs="Times New Roman"/>
-          <w:sz w:val="24"/>
-          <w:szCs w:val="24"/>
-        </w:rPr>
-      </w:pPr>
-      <w:r>
-        <w:rPr>
-          <w:rFonts w:ascii="Times New Roman" w:hAnsi="Times New Roman" w:cs="Times New Roman"/>
-          <w:sz w:val="24"/>
-          <w:szCs w:val="24"/>
-        </w:rPr>
-        <w:t>2- Quantidade de alunos cadastrados</w:t>
-      </w:r>
-      <w:r>
-        <w:rPr>
-          <w:rFonts w:ascii="Times New Roman" w:hAnsi="Times New Roman" w:cs="Times New Roman"/>
-          <w:sz w:val="24"/>
-          <w:szCs w:val="24"/>
-        </w:rPr>
-        <w:t>;</w:t>
-      </w:r>
-    </w:p>
-    <w:p>
-      <w:pPr>
-        <w:rPr>
-          <w:rFonts w:ascii="Times New Roman" w:hAnsi="Times New Roman" w:cs="Times New Roman"/>
-          <w:sz w:val="24"/>
-          <w:szCs w:val="24"/>
-        </w:rPr>
-      </w:pPr>
-      <w:r>
-        <w:rPr>
-          <w:rFonts w:ascii="Times New Roman" w:hAnsi="Times New Roman" w:cs="Times New Roman"/>
-          <w:sz w:val="24"/>
-          <w:szCs w:val="24"/>
-        </w:rPr>
-        <w:t xml:space="preserve">3- </w:t>
-      </w:r>
-      <w:r>
-        <w:rPr>
-          <w:rFonts w:ascii="Times New Roman" w:hAnsi="Times New Roman" w:cs="Times New Roman"/>
-          <w:sz w:val="24"/>
-          <w:szCs w:val="24"/>
-        </w:rPr>
-        <w:t>Pagamento da mensalidade</w:t>
-      </w:r>
-      <w:r>
-        <w:rPr>
-          <w:rFonts w:ascii="Times New Roman" w:hAnsi="Times New Roman" w:cs="Times New Roman"/>
-          <w:sz w:val="24"/>
-          <w:szCs w:val="24"/>
-        </w:rPr>
-        <w:t>;</w:t>
-      </w:r>
-    </w:p>
-    <w:p>
-      <w:pPr>
-        <w:rPr>
-          <w:rFonts w:ascii="Times New Roman" w:hAnsi="Times New Roman" w:cs="Times New Roman"/>
-          <w:sz w:val="24"/>
-          <w:szCs w:val="24"/>
-        </w:rPr>
-      </w:pPr>
-      <w:r>
-        <w:rPr>
-          <w:rFonts w:ascii="Times New Roman" w:hAnsi="Times New Roman" w:cs="Times New Roman"/>
-          <w:sz w:val="24"/>
-          <w:szCs w:val="24"/>
-        </w:rPr>
-        <w:t xml:space="preserve">4- Treino </w:t>
-      </w:r>
-      <w:r>
-        <w:rPr>
-          <w:rFonts w:ascii="Times New Roman" w:hAnsi="Times New Roman" w:cs="Times New Roman"/>
-          <w:sz w:val="24"/>
-          <w:szCs w:val="24"/>
-        </w:rPr>
-        <w:t>d</w:t>
-      </w:r>
-      <w:r>
-        <w:rPr>
-          <w:rFonts w:ascii="Times New Roman" w:hAnsi="Times New Roman" w:cs="Times New Roman"/>
-          <w:sz w:val="24"/>
-          <w:szCs w:val="24"/>
-        </w:rPr>
-        <w:t>o aluno</w:t>
-      </w:r>
-      <w:r>
-        <w:rPr>
-          <w:rFonts w:ascii="Times New Roman" w:hAnsi="Times New Roman" w:cs="Times New Roman"/>
-          <w:sz w:val="24"/>
-          <w:szCs w:val="24"/>
-        </w:rPr>
-        <w:t>;</w:t>
+          <w:b/>
+          <w:sz w:val="26"/>
+          <w:szCs w:val="26"/>
+        </w:rPr>
+      </w:pPr>
+      <w:r>
+        <w:rPr>
+          <w:rFonts w:ascii="Times New Roman" w:hAnsi="Times New Roman" w:cs="Times New Roman"/>
+          <w:sz w:val="24"/>
+          <w:szCs w:val="24"/>
+        </w:rPr>
+        <w:t>O sistema deve informar</w:t>
+      </w:r>
+      <w:r>
+        <w:rPr>
+          <w:rFonts w:ascii="Times New Roman" w:hAnsi="Times New Roman" w:cs="Times New Roman"/>
+          <w:sz w:val="24"/>
+          <w:szCs w:val="24"/>
+        </w:rPr>
+        <w:t>:</w:t>
+      </w:r>
+    </w:p>
+    <w:p>
+      <w:pPr>
+        <w:pStyle w:val="PargrafodaLista"/>
+        <w:numPr>
+          <w:ilvl w:val="0"/>
+          <w:numId w:val="2"/>
+        </w:numPr>
+        <w:rPr>
+          <w:rFonts w:ascii="Times New Roman" w:hAnsi="Times New Roman" w:cs="Times New Roman"/>
+          <w:sz w:val="24"/>
+          <w:szCs w:val="24"/>
+        </w:rPr>
+      </w:pPr>
+      <w:r>
+        <w:rPr>
+          <w:rFonts w:ascii="Times New Roman" w:hAnsi="Times New Roman" w:cs="Times New Roman"/>
+          <w:sz w:val="24"/>
+          <w:szCs w:val="24"/>
+        </w:rPr>
+        <w:t>A</w:t>
+      </w:r>
+      <w:r>
+        <w:rPr>
+          <w:rFonts w:ascii="Times New Roman" w:hAnsi="Times New Roman" w:cs="Times New Roman"/>
+          <w:sz w:val="24"/>
+          <w:szCs w:val="24"/>
+        </w:rPr>
+        <w:t>s compras que um aluno fez com o mês de referência.</w:t>
+      </w:r>
+    </w:p>
+    <w:p>
+      <w:pPr>
+        <w:pStyle w:val="PargrafodaLista"/>
+        <w:numPr>
+          <w:ilvl w:val="0"/>
+          <w:numId w:val="2"/>
+        </w:numPr>
+        <w:rPr>
+          <w:rFonts w:ascii="Times New Roman" w:hAnsi="Times New Roman" w:cs="Times New Roman"/>
+          <w:sz w:val="24"/>
+          <w:szCs w:val="24"/>
+        </w:rPr>
+      </w:pPr>
+      <w:r>
+        <w:rPr>
+          <w:rFonts w:ascii="Times New Roman" w:hAnsi="Times New Roman" w:cs="Times New Roman"/>
+          <w:sz w:val="24"/>
+          <w:szCs w:val="24"/>
+        </w:rPr>
+        <w:t>A</w:t>
+      </w:r>
+      <w:r>
+        <w:rPr>
+          <w:rFonts w:ascii="Times New Roman" w:hAnsi="Times New Roman" w:cs="Times New Roman"/>
+          <w:sz w:val="24"/>
+          <w:szCs w:val="24"/>
+        </w:rPr>
+        <w:t>s compras que um gerente fez com o mês de referência.</w:t>
+      </w:r>
+    </w:p>
+    <w:p>
+      <w:pPr>
+        <w:pStyle w:val="PargrafodaLista"/>
+        <w:numPr>
+          <w:ilvl w:val="0"/>
+          <w:numId w:val="2"/>
+        </w:numPr>
+        <w:rPr>
+          <w:rFonts w:ascii="Times New Roman" w:hAnsi="Times New Roman" w:cs="Times New Roman"/>
+          <w:sz w:val="24"/>
+          <w:szCs w:val="24"/>
+        </w:rPr>
+      </w:pPr>
+      <w:r>
+        <w:rPr>
+          <w:rFonts w:ascii="Times New Roman" w:hAnsi="Times New Roman" w:cs="Times New Roman"/>
+          <w:sz w:val="24"/>
+          <w:szCs w:val="24"/>
+        </w:rPr>
+        <w:t>A</w:t>
+      </w:r>
+      <w:r>
+        <w:rPr>
+          <w:rFonts w:ascii="Times New Roman" w:hAnsi="Times New Roman" w:cs="Times New Roman"/>
+          <w:sz w:val="24"/>
+          <w:szCs w:val="24"/>
+        </w:rPr>
+        <w:t>s compras pendentes de pagamento que um aluno fez com o mês de referência.</w:t>
+      </w:r>
+    </w:p>
+    <w:p>
+      <w:pPr>
+        <w:pStyle w:val="PargrafodaLista"/>
+        <w:numPr>
+          <w:ilvl w:val="0"/>
+          <w:numId w:val="2"/>
+        </w:numPr>
+        <w:rPr>
+          <w:rFonts w:ascii="Times New Roman" w:hAnsi="Times New Roman" w:cs="Times New Roman"/>
+          <w:sz w:val="24"/>
+          <w:szCs w:val="24"/>
+        </w:rPr>
+      </w:pPr>
+      <w:r>
+        <w:rPr>
+          <w:rFonts w:ascii="Times New Roman" w:hAnsi="Times New Roman" w:cs="Times New Roman"/>
+          <w:sz w:val="24"/>
+          <w:szCs w:val="24"/>
+        </w:rPr>
+        <w:t>A</w:t>
+      </w:r>
+      <w:r>
+        <w:rPr>
+          <w:rFonts w:ascii="Times New Roman" w:hAnsi="Times New Roman" w:cs="Times New Roman"/>
+          <w:sz w:val="24"/>
+          <w:szCs w:val="24"/>
+        </w:rPr>
+        <w:t xml:space="preserve">s compras pendentes de pagamento que um </w:t>
+      </w:r>
+      <w:r>
+        <w:rPr>
+          <w:rFonts w:ascii="Times New Roman" w:hAnsi="Times New Roman" w:cs="Times New Roman"/>
+          <w:sz w:val="24"/>
+          <w:szCs w:val="24"/>
+        </w:rPr>
+        <w:t xml:space="preserve">gerente </w:t>
+      </w:r>
+      <w:r>
+        <w:rPr>
+          <w:rFonts w:ascii="Times New Roman" w:hAnsi="Times New Roman" w:cs="Times New Roman"/>
+          <w:sz w:val="24"/>
+          <w:szCs w:val="24"/>
+        </w:rPr>
+        <w:t>fez com o mês de referência.</w:t>
+      </w:r>
+    </w:p>
+    <w:p>
+      <w:pPr>
+        <w:pStyle w:val="PargrafodaLista"/>
+        <w:numPr>
+          <w:ilvl w:val="0"/>
+          <w:numId w:val="2"/>
+        </w:numPr>
+        <w:rPr>
+          <w:rFonts w:ascii="Times New Roman" w:hAnsi="Times New Roman" w:cs="Times New Roman"/>
+          <w:sz w:val="24"/>
+          <w:szCs w:val="24"/>
+        </w:rPr>
+      </w:pPr>
+      <w:r>
+        <w:rPr>
+          <w:rFonts w:ascii="Times New Roman" w:hAnsi="Times New Roman" w:cs="Times New Roman"/>
+          <w:sz w:val="24"/>
+          <w:szCs w:val="24"/>
+        </w:rPr>
+        <w:t>O</w:t>
+      </w:r>
+      <w:r>
+        <w:rPr>
+          <w:rFonts w:ascii="Times New Roman" w:hAnsi="Times New Roman" w:cs="Times New Roman"/>
+          <w:sz w:val="24"/>
+          <w:szCs w:val="24"/>
+        </w:rPr>
+        <w:t>s produtos comprados por um aluno de uma datada compra.</w:t>
+      </w:r>
+    </w:p>
+    <w:p>
+      <w:pPr>
+        <w:pStyle w:val="PargrafodaLista"/>
+        <w:numPr>
+          <w:ilvl w:val="0"/>
+          <w:numId w:val="2"/>
+        </w:numPr>
+        <w:rPr>
+          <w:rFonts w:ascii="Times New Roman" w:hAnsi="Times New Roman" w:cs="Times New Roman"/>
+          <w:sz w:val="24"/>
+          <w:szCs w:val="24"/>
+        </w:rPr>
+      </w:pPr>
+      <w:r>
+        <w:rPr>
+          <w:rFonts w:ascii="Times New Roman" w:hAnsi="Times New Roman" w:cs="Times New Roman"/>
+          <w:sz w:val="24"/>
+          <w:szCs w:val="24"/>
+        </w:rPr>
+        <w:t>O</w:t>
+      </w:r>
+      <w:r>
+        <w:rPr>
+          <w:rFonts w:ascii="Times New Roman" w:hAnsi="Times New Roman" w:cs="Times New Roman"/>
+          <w:sz w:val="24"/>
+          <w:szCs w:val="24"/>
+        </w:rPr>
+        <w:t>s produtos comprados por um gerente de uma datada compra.</w:t>
+      </w:r>
+    </w:p>
+    <w:p>
+      <w:pPr>
+        <w:pStyle w:val="PargrafodaLista"/>
+        <w:numPr>
+          <w:ilvl w:val="0"/>
+          <w:numId w:val="2"/>
+        </w:numPr>
+        <w:rPr>
+          <w:rFonts w:ascii="Times New Roman" w:hAnsi="Times New Roman" w:cs="Times New Roman"/>
+          <w:sz w:val="24"/>
+          <w:szCs w:val="24"/>
+        </w:rPr>
+      </w:pPr>
+      <w:r>
+        <w:rPr>
+          <w:rFonts w:ascii="Times New Roman" w:hAnsi="Times New Roman" w:cs="Times New Roman"/>
+          <w:sz w:val="24"/>
+          <w:szCs w:val="24"/>
+        </w:rPr>
+        <w:t>A</w:t>
+      </w:r>
+      <w:r>
+        <w:rPr>
+          <w:rFonts w:ascii="Times New Roman" w:hAnsi="Times New Roman" w:cs="Times New Roman"/>
+          <w:sz w:val="24"/>
+          <w:szCs w:val="24"/>
+        </w:rPr>
+        <w:t xml:space="preserve"> data de pagamento da mensalidade</w:t>
+      </w:r>
+      <w:r>
+        <w:rPr>
+          <w:rFonts w:ascii="Times New Roman" w:hAnsi="Times New Roman" w:cs="Times New Roman"/>
+          <w:sz w:val="24"/>
+          <w:szCs w:val="24"/>
+        </w:rPr>
+        <w:t>.</w:t>
+      </w:r>
+    </w:p>
+    <w:p>
+      <w:pPr>
+        <w:pStyle w:val="PargrafodaLista"/>
+        <w:numPr>
+          <w:ilvl w:val="0"/>
+          <w:numId w:val="2"/>
+        </w:numPr>
+        <w:rPr>
+          <w:rFonts w:ascii="Times New Roman" w:hAnsi="Times New Roman" w:cs="Times New Roman"/>
+          <w:sz w:val="24"/>
+          <w:szCs w:val="24"/>
+        </w:rPr>
+      </w:pPr>
+      <w:r>
+        <w:rPr>
+          <w:rFonts w:ascii="Times New Roman" w:hAnsi="Times New Roman" w:cs="Times New Roman"/>
+          <w:sz w:val="24"/>
+          <w:szCs w:val="24"/>
+        </w:rPr>
+        <w:t>A data que foi recebido o pagamento da mensalidade.</w:t>
+      </w:r>
+    </w:p>
+    <w:p>
+      <w:pPr>
+        <w:pStyle w:val="PargrafodaLista"/>
+        <w:numPr>
+          <w:ilvl w:val="0"/>
+          <w:numId w:val="2"/>
+        </w:numPr>
+        <w:rPr>
+          <w:rFonts w:ascii="Times New Roman" w:hAnsi="Times New Roman" w:cs="Times New Roman"/>
+          <w:sz w:val="24"/>
+          <w:szCs w:val="24"/>
+        </w:rPr>
+      </w:pPr>
+      <w:r>
+        <w:rPr>
+          <w:rFonts w:ascii="Times New Roman" w:hAnsi="Times New Roman" w:cs="Times New Roman"/>
+          <w:sz w:val="24"/>
+          <w:szCs w:val="24"/>
+        </w:rPr>
+        <w:t>As medidas de um aluno em determinado mês.</w:t>
+      </w:r>
+    </w:p>
+    <w:p>
+      <w:pPr>
+        <w:pStyle w:val="PargrafodaLista"/>
+        <w:numPr>
+          <w:ilvl w:val="0"/>
+          <w:numId w:val="2"/>
+        </w:numPr>
+        <w:rPr>
+          <w:rFonts w:ascii="Times New Roman" w:hAnsi="Times New Roman" w:cs="Times New Roman"/>
+          <w:sz w:val="24"/>
+          <w:szCs w:val="24"/>
+        </w:rPr>
+      </w:pPr>
+      <w:r>
+        <w:rPr>
+          <w:rFonts w:ascii="Times New Roman" w:hAnsi="Times New Roman" w:cs="Times New Roman"/>
+          <w:sz w:val="24"/>
+          <w:szCs w:val="24"/>
+        </w:rPr>
+        <w:t>As características do treino que um</w:t>
+      </w:r>
+      <w:r>
+        <w:rPr>
+          <w:rFonts w:ascii="Times New Roman" w:hAnsi="Times New Roman" w:cs="Times New Roman"/>
+          <w:sz w:val="24"/>
+          <w:szCs w:val="24"/>
+        </w:rPr>
+        <w:t xml:space="preserve"> aluno está</w:t>
+      </w:r>
+      <w:r>
+        <w:rPr>
+          <w:rFonts w:ascii="Times New Roman" w:hAnsi="Times New Roman" w:cs="Times New Roman"/>
+          <w:sz w:val="24"/>
+          <w:szCs w:val="24"/>
+        </w:rPr>
+        <w:t xml:space="preserve"> treinando em determinada data.</w:t>
+      </w:r>
+    </w:p>
+    <w:p>
+      <w:pPr>
+        <w:pStyle w:val="PargrafodaLista"/>
+        <w:numPr>
+          <w:ilvl w:val="0"/>
+          <w:numId w:val="2"/>
+        </w:numPr>
+        <w:rPr>
+          <w:rFonts w:ascii="Times New Roman" w:hAnsi="Times New Roman" w:cs="Times New Roman"/>
+          <w:sz w:val="24"/>
+          <w:szCs w:val="24"/>
+        </w:rPr>
+      </w:pPr>
+      <w:r>
+        <w:rPr>
+          <w:rFonts w:ascii="Times New Roman" w:hAnsi="Times New Roman" w:cs="Times New Roman"/>
+          <w:sz w:val="24"/>
+          <w:szCs w:val="24"/>
+        </w:rPr>
+        <w:t>Os exercícios presentes no treino que um aluno está praticando.</w:t>
+      </w:r>
+    </w:p>
+    <w:p>
+      <w:pPr>
+        <w:pStyle w:val="PargrafodaLista"/>
+        <w:numPr>
+          <w:ilvl w:val="0"/>
+          <w:numId w:val="2"/>
+        </w:numPr>
+        <w:rPr>
+          <w:rFonts w:ascii="Times New Roman" w:hAnsi="Times New Roman" w:cs="Times New Roman"/>
+          <w:sz w:val="24"/>
+          <w:szCs w:val="24"/>
+        </w:rPr>
+      </w:pPr>
+      <w:r>
+        <w:rPr>
+          <w:rFonts w:ascii="Times New Roman" w:hAnsi="Times New Roman" w:cs="Times New Roman"/>
+          <w:sz w:val="24"/>
+          <w:szCs w:val="24"/>
+        </w:rPr>
+        <w:t>O salá</w:t>
       </w:r>
       <w:bookmarkStart w:id="0" w:name="_GoBack"/>
       <w:bookmarkEnd w:id="0"/>
-    </w:p>
-    <w:p>
-      <w:pPr>
-        <w:rPr>
-          <w:rFonts w:ascii="Times New Roman" w:hAnsi="Times New Roman" w:cs="Times New Roman"/>
-          <w:sz w:val="24"/>
-          <w:szCs w:val="24"/>
-        </w:rPr>
-      </w:pPr>
-      <w:r>
-        <w:rPr>
-          <w:rFonts w:ascii="Times New Roman" w:hAnsi="Times New Roman" w:cs="Times New Roman"/>
-          <w:sz w:val="24"/>
-          <w:szCs w:val="24"/>
-        </w:rPr>
-        <w:t>5- Salário do professor</w:t>
-      </w:r>
-      <w:r>
-        <w:rPr>
-          <w:rFonts w:ascii="Times New Roman" w:hAnsi="Times New Roman" w:cs="Times New Roman"/>
-          <w:sz w:val="24"/>
-          <w:szCs w:val="24"/>
-        </w:rPr>
-        <w:t>;</w:t>
-      </w:r>
-    </w:p>
-    <w:p>
-      <w:pPr>
-        <w:rPr>
-          <w:rFonts w:ascii="Times New Roman" w:hAnsi="Times New Roman" w:cs="Times New Roman"/>
-          <w:sz w:val="24"/>
-          <w:szCs w:val="24"/>
-        </w:rPr>
-      </w:pPr>
-      <w:r>
-        <w:rPr>
-          <w:rFonts w:ascii="Times New Roman" w:hAnsi="Times New Roman" w:cs="Times New Roman"/>
-          <w:sz w:val="24"/>
-          <w:szCs w:val="24"/>
-        </w:rPr>
-        <w:t>6- Medidas do aluno</w:t>
-      </w:r>
-      <w:r>
-        <w:rPr>
-          <w:rFonts w:ascii="Times New Roman" w:hAnsi="Times New Roman" w:cs="Times New Roman"/>
-          <w:sz w:val="24"/>
-          <w:szCs w:val="24"/>
-        </w:rPr>
-        <w:t>;</w:t>
-      </w:r>
-    </w:p>
-    <w:p>
-      <w:pPr>
-        <w:rPr>
-          <w:rFonts w:ascii="Times New Roman" w:hAnsi="Times New Roman" w:cs="Times New Roman"/>
-          <w:sz w:val="24"/>
-          <w:szCs w:val="24"/>
-        </w:rPr>
-      </w:pPr>
-      <w:r>
-        <w:rPr>
-          <w:rFonts w:ascii="Times New Roman" w:hAnsi="Times New Roman" w:cs="Times New Roman"/>
-          <w:sz w:val="24"/>
-          <w:szCs w:val="24"/>
-        </w:rPr>
-        <w:t>7- Estoque de produtos</w:t>
-      </w:r>
-      <w:r>
-        <w:rPr>
-          <w:rFonts w:ascii="Times New Roman" w:hAnsi="Times New Roman" w:cs="Times New Roman"/>
-          <w:sz w:val="24"/>
-          <w:szCs w:val="24"/>
-        </w:rPr>
-        <w:t>;</w:t>
-      </w:r>
-    </w:p>
-    <w:p>
-      <w:pPr>
-        <w:rPr>
-          <w:rFonts w:ascii="Times New Roman" w:hAnsi="Times New Roman" w:cs="Times New Roman"/>
-          <w:sz w:val="24"/>
-          <w:szCs w:val="24"/>
-        </w:rPr>
-      </w:pPr>
-      <w:r>
-        <w:rPr>
-          <w:rFonts w:ascii="Times New Roman" w:hAnsi="Times New Roman" w:cs="Times New Roman"/>
-          <w:sz w:val="24"/>
-          <w:szCs w:val="24"/>
-        </w:rPr>
-        <w:t>8- Compras e</w:t>
-      </w:r>
-      <w:r>
-        <w:rPr>
-          <w:rFonts w:ascii="Times New Roman" w:hAnsi="Times New Roman" w:cs="Times New Roman"/>
-          <w:sz w:val="24"/>
-          <w:szCs w:val="24"/>
-        </w:rPr>
-        <w:t>fetuadas</w:t>
-      </w:r>
-      <w:r>
-        <w:rPr>
-          <w:rFonts w:ascii="Times New Roman" w:hAnsi="Times New Roman" w:cs="Times New Roman"/>
-          <w:sz w:val="24"/>
-          <w:szCs w:val="24"/>
-        </w:rPr>
-        <w:t xml:space="preserve"> por aluno</w:t>
-      </w:r>
-      <w:r>
-        <w:rPr>
-          <w:rFonts w:ascii="Times New Roman" w:hAnsi="Times New Roman" w:cs="Times New Roman"/>
-          <w:sz w:val="24"/>
-          <w:szCs w:val="24"/>
-        </w:rPr>
-        <w:t>;</w:t>
-      </w:r>
-    </w:p>
-    <w:p>
-      <w:pPr>
-        <w:rPr>
-          <w:rFonts w:ascii="Times New Roman" w:hAnsi="Times New Roman" w:cs="Times New Roman"/>
-          <w:sz w:val="24"/>
-          <w:szCs w:val="24"/>
-        </w:rPr>
-      </w:pPr>
-      <w:r>
-        <w:rPr>
-          <w:rFonts w:ascii="Times New Roman" w:hAnsi="Times New Roman" w:cs="Times New Roman"/>
-          <w:sz w:val="24"/>
-          <w:szCs w:val="24"/>
-        </w:rPr>
-        <w:t>9- Salário do gerente</w:t>
-      </w:r>
-      <w:r>
-        <w:rPr>
-          <w:rFonts w:ascii="Times New Roman" w:hAnsi="Times New Roman" w:cs="Times New Roman"/>
-          <w:sz w:val="24"/>
-          <w:szCs w:val="24"/>
-        </w:rPr>
-        <w:t>;</w:t>
-      </w:r>
-    </w:p>
-    <w:p>
-      <w:pPr>
-        <w:rPr>
-          <w:rFonts w:ascii="Times New Roman" w:hAnsi="Times New Roman" w:cs="Times New Roman"/>
-          <w:sz w:val="24"/>
-          <w:szCs w:val="24"/>
-        </w:rPr>
-      </w:pPr>
-      <w:r>
-        <w:rPr>
-          <w:rFonts w:ascii="Times New Roman" w:hAnsi="Times New Roman" w:cs="Times New Roman"/>
-          <w:sz w:val="24"/>
-          <w:szCs w:val="24"/>
-        </w:rPr>
-        <w:t>10- Despesas mensais</w:t>
-      </w:r>
-      <w:r>
-        <w:rPr>
-          <w:rFonts w:ascii="Times New Roman" w:hAnsi="Times New Roman" w:cs="Times New Roman"/>
-          <w:sz w:val="24"/>
-          <w:szCs w:val="24"/>
-        </w:rPr>
-        <w:t>;</w:t>
-      </w:r>
-    </w:p>
-    <w:p>
-      <w:pPr>
-        <w:rPr>
-          <w:rFonts w:ascii="Times New Roman" w:hAnsi="Times New Roman" w:cs="Times New Roman"/>
-          <w:sz w:val="24"/>
-          <w:szCs w:val="24"/>
-        </w:rPr>
-      </w:pPr>
-      <w:r>
-        <w:rPr>
-          <w:rFonts w:ascii="Times New Roman" w:hAnsi="Times New Roman" w:cs="Times New Roman"/>
-          <w:sz w:val="24"/>
-          <w:szCs w:val="24"/>
-        </w:rPr>
-        <w:t xml:space="preserve">11- </w:t>
-      </w:r>
-      <w:r>
-        <w:rPr>
-          <w:rFonts w:ascii="Times New Roman" w:hAnsi="Times New Roman" w:cs="Times New Roman"/>
-          <w:sz w:val="24"/>
-          <w:szCs w:val="24"/>
-        </w:rPr>
-        <w:t>Compras do gerente</w:t>
-      </w:r>
-      <w:r>
-        <w:rPr>
-          <w:rFonts w:ascii="Times New Roman" w:hAnsi="Times New Roman" w:cs="Times New Roman"/>
-          <w:sz w:val="24"/>
-          <w:szCs w:val="24"/>
-        </w:rPr>
-        <w:t>;</w:t>
-      </w:r>
-    </w:p>
-    <w:p>
-      <w:pPr>
-        <w:rPr>
-          <w:rFonts w:ascii="Times New Roman" w:hAnsi="Times New Roman" w:cs="Times New Roman"/>
-          <w:sz w:val="24"/>
-          <w:szCs w:val="24"/>
-        </w:rPr>
-      </w:pPr>
-      <w:r>
-        <w:rPr>
-          <w:rFonts w:ascii="Times New Roman" w:hAnsi="Times New Roman" w:cs="Times New Roman"/>
-          <w:sz w:val="24"/>
-          <w:szCs w:val="24"/>
-        </w:rPr>
-        <w:t>12- Valor das compras do gerente</w:t>
-      </w:r>
-      <w:r>
-        <w:rPr>
-          <w:rFonts w:ascii="Times New Roman" w:hAnsi="Times New Roman" w:cs="Times New Roman"/>
-          <w:sz w:val="24"/>
-          <w:szCs w:val="24"/>
-        </w:rPr>
-        <w:t>;</w:t>
-      </w:r>
-    </w:p>
-    <w:p>
-      <w:pPr>
-        <w:rPr>
-          <w:rFonts w:ascii="Times New Roman" w:hAnsi="Times New Roman" w:cs="Times New Roman"/>
-          <w:sz w:val="24"/>
-          <w:szCs w:val="24"/>
-        </w:rPr>
-      </w:pPr>
-      <w:r>
-        <w:rPr>
-          <w:rFonts w:ascii="Times New Roman" w:hAnsi="Times New Roman" w:cs="Times New Roman"/>
-          <w:sz w:val="24"/>
-          <w:szCs w:val="24"/>
-        </w:rPr>
-        <w:t>13-</w:t>
-      </w:r>
-      <w:r>
-        <w:rPr>
-          <w:rFonts w:ascii="Times New Roman" w:hAnsi="Times New Roman" w:cs="Times New Roman"/>
-          <w:sz w:val="24"/>
-          <w:szCs w:val="24"/>
-        </w:rPr>
-        <w:t xml:space="preserve"> Valor das compras do aluno;</w:t>
-      </w:r>
-    </w:p>
-    <w:p>
-      <w:pPr>
-        <w:rPr>
-          <w:rFonts w:ascii="Times New Roman" w:hAnsi="Times New Roman" w:cs="Times New Roman"/>
-          <w:sz w:val="24"/>
-          <w:szCs w:val="24"/>
-        </w:rPr>
-      </w:pPr>
-      <w:r>
-        <w:rPr>
-          <w:rFonts w:ascii="Times New Roman" w:hAnsi="Times New Roman" w:cs="Times New Roman"/>
-          <w:sz w:val="24"/>
-          <w:szCs w:val="24"/>
-        </w:rPr>
-        <w:t>14-</w:t>
-      </w:r>
-      <w:r>
-        <w:rPr>
-          <w:rFonts w:ascii="Times New Roman" w:hAnsi="Times New Roman" w:cs="Times New Roman"/>
-          <w:sz w:val="24"/>
-          <w:szCs w:val="24"/>
-        </w:rPr>
-        <w:t xml:space="preserve"> Parcelas do aluno;</w:t>
-      </w:r>
-    </w:p>
-    <w:p>
-      <w:pPr>
-        <w:rPr>
-          <w:rFonts w:ascii="Times New Roman" w:hAnsi="Times New Roman" w:cs="Times New Roman"/>
-          <w:sz w:val="24"/>
-          <w:szCs w:val="24"/>
-        </w:rPr>
-      </w:pPr>
-      <w:r>
-        <w:rPr>
-          <w:rFonts w:ascii="Times New Roman" w:hAnsi="Times New Roman" w:cs="Times New Roman"/>
-          <w:sz w:val="24"/>
-          <w:szCs w:val="24"/>
-        </w:rPr>
-        <w:t>15- Data de trancamento do aluno;</w:t>
-      </w:r>
-    </w:p>
-    <w:p>
-      <w:pPr>
-        <w:rPr>
-          <w:rFonts w:ascii="Times New Roman" w:hAnsi="Times New Roman" w:cs="Times New Roman"/>
-          <w:sz w:val="24"/>
-          <w:szCs w:val="24"/>
-        </w:rPr>
-      </w:pPr>
-      <w:r>
-        <w:rPr>
-          <w:rFonts w:ascii="Times New Roman" w:hAnsi="Times New Roman" w:cs="Times New Roman"/>
-          <w:sz w:val="24"/>
-          <w:szCs w:val="24"/>
-        </w:rPr>
-        <w:t xml:space="preserve">16 – Data de entrada do aluno;  </w:t>
+      <w:r>
+        <w:rPr>
+          <w:rFonts w:ascii="Times New Roman" w:hAnsi="Times New Roman" w:cs="Times New Roman"/>
+          <w:sz w:val="24"/>
+          <w:szCs w:val="24"/>
+        </w:rPr>
+        <w:t>rio do professor.</w:t>
+      </w:r>
+    </w:p>
+    <w:p>
+      <w:pPr>
+        <w:pStyle w:val="PargrafodaLista"/>
+        <w:numPr>
+          <w:ilvl w:val="0"/>
+          <w:numId w:val="2"/>
+        </w:numPr>
+        <w:rPr>
+          <w:rFonts w:ascii="Times New Roman" w:hAnsi="Times New Roman" w:cs="Times New Roman"/>
+          <w:sz w:val="24"/>
+          <w:szCs w:val="24"/>
+        </w:rPr>
+      </w:pPr>
+      <w:r>
+        <w:rPr>
+          <w:rFonts w:ascii="Times New Roman" w:hAnsi="Times New Roman" w:cs="Times New Roman"/>
+          <w:sz w:val="24"/>
+          <w:szCs w:val="24"/>
+        </w:rPr>
+        <w:t xml:space="preserve">A quantidade de alunos </w:t>
+      </w:r>
+      <w:r>
+        <w:rPr>
+          <w:rFonts w:ascii="Times New Roman" w:hAnsi="Times New Roman" w:cs="Times New Roman"/>
+          <w:sz w:val="24"/>
+          <w:szCs w:val="24"/>
+        </w:rPr>
+        <w:t>dos ativos</w:t>
+      </w:r>
+      <w:r>
+        <w:rPr>
+          <w:rFonts w:ascii="Times New Roman" w:hAnsi="Times New Roman" w:cs="Times New Roman"/>
+          <w:sz w:val="24"/>
+          <w:szCs w:val="24"/>
+        </w:rPr>
+        <w:t xml:space="preserve"> na academia.</w:t>
+      </w:r>
+    </w:p>
+    <w:p>
+      <w:pPr>
+        <w:pStyle w:val="PargrafodaLista"/>
+        <w:numPr>
+          <w:ilvl w:val="0"/>
+          <w:numId w:val="2"/>
+        </w:numPr>
+        <w:rPr>
+          <w:rFonts w:ascii="Times New Roman" w:hAnsi="Times New Roman" w:cs="Times New Roman"/>
+          <w:sz w:val="24"/>
+          <w:szCs w:val="24"/>
+        </w:rPr>
+      </w:pPr>
+      <w:r>
+        <w:rPr>
+          <w:rFonts w:ascii="Times New Roman" w:hAnsi="Times New Roman" w:cs="Times New Roman"/>
+          <w:sz w:val="24"/>
+          <w:szCs w:val="24"/>
+        </w:rPr>
+        <w:t xml:space="preserve">O lucro de um certo mês do </w:t>
+      </w:r>
+      <w:r>
+        <w:rPr>
+          <w:rFonts w:ascii="Times New Roman" w:hAnsi="Times New Roman" w:cs="Times New Roman"/>
+          <w:sz w:val="24"/>
+          <w:szCs w:val="24"/>
+        </w:rPr>
+        <w:t>gerente</w:t>
+      </w:r>
+      <w:r>
+        <w:rPr>
+          <w:rFonts w:ascii="Times New Roman" w:hAnsi="Times New Roman" w:cs="Times New Roman"/>
+          <w:sz w:val="24"/>
+          <w:szCs w:val="24"/>
+        </w:rPr>
+        <w:t>.</w:t>
+      </w:r>
+    </w:p>
+    <w:p>
+      <w:pPr>
+        <w:pStyle w:val="PargrafodaLista"/>
+        <w:numPr>
+          <w:ilvl w:val="0"/>
+          <w:numId w:val="2"/>
+        </w:numPr>
+        <w:rPr>
+          <w:rFonts w:ascii="Times New Roman" w:hAnsi="Times New Roman" w:cs="Times New Roman"/>
+          <w:sz w:val="24"/>
+          <w:szCs w:val="24"/>
+        </w:rPr>
+      </w:pPr>
+      <w:r>
+        <w:rPr>
+          <w:rFonts w:ascii="Times New Roman" w:hAnsi="Times New Roman" w:cs="Times New Roman"/>
+          <w:sz w:val="24"/>
+          <w:szCs w:val="24"/>
+        </w:rPr>
+        <w:t>As despesas de um determinado mês do gerente.</w:t>
+      </w:r>
+    </w:p>
+    <w:p>
+      <w:pPr>
+        <w:rPr>
+          <w:rFonts w:ascii="Times New Roman" w:hAnsi="Times New Roman" w:cs="Times New Roman"/>
+          <w:sz w:val="24"/>
+          <w:szCs w:val="24"/>
+        </w:rPr>
+      </w:pPr>
+    </w:p>
+    <w:p>
+      <w:pPr>
+        <w:rPr>
+          <w:rFonts w:ascii="Times New Roman" w:hAnsi="Times New Roman" w:cs="Times New Roman"/>
+          <w:sz w:val="24"/>
+          <w:szCs w:val="24"/>
+        </w:rPr>
+      </w:pPr>
+    </w:p>
+    <w:p>
+      <w:pPr>
+        <w:rPr>
+          <w:rFonts w:ascii="Times New Roman" w:hAnsi="Times New Roman" w:cs="Times New Roman"/>
+          <w:sz w:val="24"/>
+          <w:szCs w:val="24"/>
+        </w:rPr>
+      </w:pPr>
+      <w:r>
+        <w:rPr>
+          <w:rFonts w:ascii="Times New Roman" w:hAnsi="Times New Roman" w:cs="Times New Roman"/>
+          <w:sz w:val="24"/>
+          <w:szCs w:val="24"/>
+        </w:rPr>
+        <w:t xml:space="preserve"> </w:t>
       </w:r>
     </w:p>
     <w:sectPr>
@@ -485,8 +580,94 @@
 </file>
 
 <file path=word/numbering.xml><?xml version="1.0" encoding="utf-8"?>
-<w:numbering xmlns:wpc="http://schemas.microsoft.com/office/word/2010/wordprocessingCanvas" xmlns:cx="http://schemas.microsoft.com/office/drawing/2014/chartex" xmlns:cx1="http://schemas.microsoft.com/office/drawing/2015/9/8/chartex" xmlns:cx2="http://schemas.microsoft.com/office/drawing/2015/10/21/chartex" xmlns:cx3="http://schemas.microsoft.com/office/drawing/2016/5/9/chartex" xmlns:cx4="http://schemas.microsoft.com/office/drawing/2016/5/10/chartex" xmlns:cx5="http://schemas.microsoft.com/office/drawing/2016/5/11/chartex" xmlns:mc="http://schemas.openxmlformats.org/markup-compatibility/2006" xmlns:o="urn:schemas-microsoft-com:office:office" xmlns:r="http://schemas.openxmlformats.org/officeDocument/2006/relationships" xmlns:m="http://schemas.openxmlformats.org/officeDocument/2006/math" xmlns:v="urn:schemas-microsoft-com:vml" xmlns:wp14="http://schemas.microsoft.com/office/word/2010/wordprocessingDrawing" xmlns:wp="http://schemas.openxmlformats.org/drawingml/2006/wordprocessingDrawing" xmlns:w10="urn:schemas-microsoft-com:office:word" xmlns:w="http://schemas.openxmlformats.org/wordprocessingml/2006/main" xmlns:w14="http://schemas.microsoft.com/office/word/2010/wordml" xmlns:w15="http://schemas.microsoft.com/office/word/2012/wordml" xmlns:w16se="http://schemas.microsoft.com/office/word/2015/wordml/symex" xmlns:wpg="http://schemas.microsoft.com/office/word/2010/wordprocessingGroup" xmlns:wpi="http://schemas.microsoft.com/office/word/2010/wordprocessingInk" xmlns:wne="http://schemas.microsoft.com/office/word/2006/wordml" xmlns:wps="http://schemas.microsoft.com/office/word/2010/wordprocessingShape" mc:Ignorable="w14 w15 w16se wp14">
+<w:numbering xmlns:wpc="http://schemas.microsoft.com/office/word/2010/wordprocessingCanvas" xmlns:cx="http://schemas.microsoft.com/office/drawing/2014/chartex" xmlns:mc="http://schemas.openxmlformats.org/markup-compatibility/2006" xmlns:o="urn:schemas-microsoft-com:office:office" xmlns:r="http://schemas.openxmlformats.org/officeDocument/2006/relationships" xmlns:m="http://schemas.openxmlformats.org/officeDocument/2006/math" xmlns:v="urn:schemas-microsoft-com:vml" xmlns:wp14="http://schemas.microsoft.com/office/word/2010/wordprocessingDrawing" xmlns:wp="http://schemas.openxmlformats.org/drawingml/2006/wordprocessingDrawing" xmlns:w10="urn:schemas-microsoft-com:office:word" xmlns:w="http://schemas.openxmlformats.org/wordprocessingml/2006/main" xmlns:w14="http://schemas.microsoft.com/office/word/2010/wordml" xmlns:w15="http://schemas.microsoft.com/office/word/2012/wordml" xmlns:w16se="http://schemas.microsoft.com/office/word/2015/wordml/symex" xmlns:wpg="http://schemas.microsoft.com/office/word/2010/wordprocessingGroup" xmlns:wpi="http://schemas.microsoft.com/office/word/2010/wordprocessingInk" xmlns:wne="http://schemas.microsoft.com/office/word/2006/wordml" xmlns:wps="http://schemas.microsoft.com/office/word/2010/wordprocessingShape" mc:Ignorable="w14 w15 w16se wp14">
   <w:abstractNum w:abstractNumId="0" w15:restartNumberingAfterBreak="0">
+    <w:nsid w:val="30350E43"/>
+    <w:multiLevelType w:val="hybridMultilevel"/>
+    <w:tmpl w:val="C77461A2"/>
+    <w:lvl w:ilvl="0" w:tplc="0416000F">
+      <w:start w:val="1"/>
+      <w:numFmt w:val="decimal"/>
+      <w:lvlText w:val="%1."/>
+      <w:lvlJc w:val="left"/>
+      <w:pPr>
+        <w:ind w:left="720" w:hanging="360"/>
+      </w:pPr>
+    </w:lvl>
+    <w:lvl w:ilvl="1" w:tplc="04160019" w:tentative="1">
+      <w:start w:val="1"/>
+      <w:numFmt w:val="lowerLetter"/>
+      <w:lvlText w:val="%2."/>
+      <w:lvlJc w:val="left"/>
+      <w:pPr>
+        <w:ind w:left="1440" w:hanging="360"/>
+      </w:pPr>
+    </w:lvl>
+    <w:lvl w:ilvl="2" w:tplc="0416001B" w:tentative="1">
+      <w:start w:val="1"/>
+      <w:numFmt w:val="lowerRoman"/>
+      <w:lvlText w:val="%3."/>
+      <w:lvlJc w:val="right"/>
+      <w:pPr>
+        <w:ind w:left="2160" w:hanging="180"/>
+      </w:pPr>
+    </w:lvl>
+    <w:lvl w:ilvl="3" w:tplc="0416000F" w:tentative="1">
+      <w:start w:val="1"/>
+      <w:numFmt w:val="decimal"/>
+      <w:lvlText w:val="%4."/>
+      <w:lvlJc w:val="left"/>
+      <w:pPr>
+        <w:ind w:left="2880" w:hanging="360"/>
+      </w:pPr>
+    </w:lvl>
+    <w:lvl w:ilvl="4" w:tplc="04160019" w:tentative="1">
+      <w:start w:val="1"/>
+      <w:numFmt w:val="lowerLetter"/>
+      <w:lvlText w:val="%5."/>
+      <w:lvlJc w:val="left"/>
+      <w:pPr>
+        <w:ind w:left="3600" w:hanging="360"/>
+      </w:pPr>
+    </w:lvl>
+    <w:lvl w:ilvl="5" w:tplc="0416001B" w:tentative="1">
+      <w:start w:val="1"/>
+      <w:numFmt w:val="lowerRoman"/>
+      <w:lvlText w:val="%6."/>
+      <w:lvlJc w:val="right"/>
+      <w:pPr>
+        <w:ind w:left="4320" w:hanging="180"/>
+      </w:pPr>
+    </w:lvl>
+    <w:lvl w:ilvl="6" w:tplc="0416000F" w:tentative="1">
+      <w:start w:val="1"/>
+      <w:numFmt w:val="decimal"/>
+      <w:lvlText w:val="%7."/>
+      <w:lvlJc w:val="left"/>
+      <w:pPr>
+        <w:ind w:left="5040" w:hanging="360"/>
+      </w:pPr>
+    </w:lvl>
+    <w:lvl w:ilvl="7" w:tplc="04160019" w:tentative="1">
+      <w:start w:val="1"/>
+      <w:numFmt w:val="lowerLetter"/>
+      <w:lvlText w:val="%8."/>
+      <w:lvlJc w:val="left"/>
+      <w:pPr>
+        <w:ind w:left="5760" w:hanging="360"/>
+      </w:pPr>
+    </w:lvl>
+    <w:lvl w:ilvl="8" w:tplc="0416001B" w:tentative="1">
+      <w:start w:val="1"/>
+      <w:numFmt w:val="lowerRoman"/>
+      <w:lvlText w:val="%9."/>
+      <w:lvlJc w:val="right"/>
+      <w:pPr>
+        <w:ind w:left="6480" w:hanging="180"/>
+      </w:pPr>
+    </w:lvl>
+  </w:abstractNum>
+  <w:abstractNum w:abstractNumId="1" w15:restartNumberingAfterBreak="0">
     <w:nsid w:val="5D5C5BAF"/>
     <w:multiLevelType w:val="hybridMultilevel"/>
     <w:tmpl w:val="B85C17B2"/>
@@ -576,6 +757,9 @@
     </w:lvl>
   </w:abstractNum>
   <w:num w:numId="1">
+    <w:abstractNumId w:val="1"/>
+  </w:num>
+  <w:num w:numId="2">
     <w:abstractNumId w:val="0"/>
   </w:num>
 </w:numbering>
@@ -598,7 +782,7 @@
       </w:pPr>
     </w:pPrDefault>
   </w:docDefaults>
-  <w:latentStyles w:defLockedState="0" w:defUIPriority="99" w:defSemiHidden="0" w:defUnhideWhenUsed="0" w:defQFormat="0" w:count="374">
+  <w:latentStyles w:defLockedState="0" w:defUIPriority="99" w:defSemiHidden="0" w:defUnhideWhenUsed="0" w:defQFormat="0" w:count="371">
     <w:lsdException w:name="Normal" w:uiPriority="0" w:qFormat="1"/>
     <w:lsdException w:name="heading 1" w:uiPriority="9" w:qFormat="1"/>
     <w:lsdException w:name="heading 2" w:semiHidden="1" w:uiPriority="9" w:unhideWhenUsed="1" w:qFormat="1"/>
@@ -970,9 +1154,6 @@
     <w:lsdException w:name="List Table 5 Dark Accent 6" w:uiPriority="50"/>
     <w:lsdException w:name="List Table 6 Colorful Accent 6" w:uiPriority="51"/>
     <w:lsdException w:name="List Table 7 Colorful Accent 6" w:uiPriority="52"/>
-    <w:lsdException w:name="Mention" w:semiHidden="1" w:unhideWhenUsed="1"/>
-    <w:lsdException w:name="Smart Hyperlink" w:semiHidden="1" w:unhideWhenUsed="1"/>
-    <w:lsdException w:name="Hashtag" w:semiHidden="1" w:unhideWhenUsed="1"/>
   </w:latentStyles>
   <w:style w:type="paragraph" w:default="1" w:styleId="Normal">
     <w:name w:val="Normal"/>

</xml_diff>

<commit_message>
Tive de fazer algumas mudanças envolvendo semântica e algumas necessárias para as concultas.
</commit_message>
<xml_diff>
--- a/1ª Etapa do Projeto/Documentação/Consultas.docx
+++ b/1ª Etapa do Projeto/Documentação/Consultas.docx
@@ -19,25 +19,6 @@
           <w:szCs w:val="32"/>
         </w:rPr>
         <w:t>Consultas</w:t>
-      </w:r>
-    </w:p>
-    <w:p>
-      <w:pPr>
-        <w:rPr>
-          <w:rFonts w:ascii="Times New Roman" w:hAnsi="Times New Roman" w:cs="Times New Roman"/>
-          <w:b/>
-          <w:sz w:val="26"/>
-          <w:szCs w:val="26"/>
-        </w:rPr>
-      </w:pPr>
-      <w:r>
-        <w:rPr>
-          <w:rFonts w:ascii="Times New Roman" w:hAnsi="Times New Roman" w:cs="Times New Roman"/>
-          <w:b/>
-          <w:sz w:val="26"/>
-          <w:szCs w:val="26"/>
-        </w:rPr>
-        <w:t>Segue uma lista com possíveis consultas que serão realizadas pelo cliente:</w:t>
       </w:r>
     </w:p>
     <w:p>
@@ -79,6 +60,8 @@
           <w:szCs w:val="24"/>
         </w:rPr>
       </w:pPr>
+      <w:bookmarkStart w:id="0" w:name="_GoBack"/>
+      <w:bookmarkEnd w:id="0"/>
       <w:r>
         <w:rPr>
           <w:rFonts w:ascii="Times New Roman" w:hAnsi="Times New Roman" w:cs="Times New Roman"/>
@@ -425,8 +408,6 @@
         </w:rPr>
         <w:t>O salá</w:t>
       </w:r>
-      <w:bookmarkStart w:id="0" w:name="_GoBack"/>
-      <w:bookmarkEnd w:id="0"/>
       <w:r>
         <w:rPr>
           <w:rFonts w:ascii="Times New Roman" w:hAnsi="Times New Roman" w:cs="Times New Roman"/>

</xml_diff>